<commit_message>
First Hypothesis Analysis results
</commit_message>
<xml_diff>
--- a/Report_ABtest.docx
+++ b/Report_ABtest.docx
@@ -12,21 +12,141 @@
         <w:rPr>
           <w:lang w:val="en-GB"/>
         </w:rPr>
-        <w:t xml:space="preserve">AB testing can help with optimizing website or mobile app. However, it can be used also for other scenarios such as </w:t>
+        <w:t>AB testing</w:t>
+      </w:r>
+      <w:r>
+        <w:rPr>
+          <w:lang w:val="en-GB"/>
+        </w:rPr>
+        <w:t xml:space="preserve"> has many different </w:t>
       </w:r>
       <w:proofErr w:type="gramStart"/>
       <w:r>
         <w:rPr>
           <w:lang w:val="en-GB"/>
         </w:rPr>
-        <w:t>determining</w:t>
+        <w:t>application</w:t>
       </w:r>
       <w:proofErr w:type="gramEnd"/>
       <w:r>
         <w:rPr>
           <w:lang w:val="en-GB"/>
         </w:rPr>
-        <w:t xml:space="preserve"> probability threshold for second time conversion rate. After building churn prediction what is the best probability threshold to encourage user to contact with the business. AB testing cannot tell you if you miss something. It compares old to </w:t>
+        <w:t xml:space="preserve"> including</w:t>
+      </w:r>
+      <w:r>
+        <w:rPr>
+          <w:lang w:val="en-GB"/>
+        </w:rPr>
+        <w:t xml:space="preserve"> optimizing </w:t>
+      </w:r>
+      <w:r>
+        <w:rPr>
+          <w:lang w:val="en-GB"/>
+        </w:rPr>
+        <w:t xml:space="preserve">the </w:t>
+      </w:r>
+      <w:r>
+        <w:rPr>
+          <w:lang w:val="en-GB"/>
+        </w:rPr>
+        <w:t>website or mobile app</w:t>
+      </w:r>
+      <w:r>
+        <w:rPr>
+          <w:lang w:val="en-GB"/>
+        </w:rPr>
+        <w:t xml:space="preserve"> </w:t>
+      </w:r>
+      <w:r>
+        <w:rPr>
+          <w:lang w:val="en-GB"/>
+        </w:rPr>
+        <w:t>as</w:t>
+      </w:r>
+      <w:r>
+        <w:rPr>
+          <w:lang w:val="en-GB"/>
+        </w:rPr>
+        <w:t xml:space="preserve"> well as</w:t>
+      </w:r>
+      <w:r>
+        <w:rPr>
+          <w:lang w:val="en-GB"/>
+        </w:rPr>
+        <w:t xml:space="preserve"> determining</w:t>
+      </w:r>
+      <w:r>
+        <w:rPr>
+          <w:lang w:val="en-GB"/>
+        </w:rPr>
+        <w:t xml:space="preserve"> the</w:t>
+      </w:r>
+      <w:r>
+        <w:rPr>
+          <w:lang w:val="en-GB"/>
+        </w:rPr>
+        <w:t xml:space="preserve"> probability threshold for</w:t>
+      </w:r>
+      <w:r>
+        <w:rPr>
+          <w:lang w:val="en-GB"/>
+        </w:rPr>
+        <w:t xml:space="preserve"> a</w:t>
+      </w:r>
+      <w:r>
+        <w:rPr>
+          <w:lang w:val="en-GB"/>
+        </w:rPr>
+        <w:t xml:space="preserve"> second</w:t>
+      </w:r>
+      <w:r>
+        <w:rPr>
+          <w:lang w:val="en-GB"/>
+        </w:rPr>
+        <w:t>-</w:t>
+      </w:r>
+      <w:r>
+        <w:rPr>
+          <w:lang w:val="en-GB"/>
+        </w:rPr>
+        <w:t>time conversion rate</w:t>
+      </w:r>
+      <w:r>
+        <w:rPr>
+          <w:lang w:val="en-GB"/>
+        </w:rPr>
+        <w:t xml:space="preserve"> for example</w:t>
+      </w:r>
+      <w:r>
+        <w:rPr>
+          <w:lang w:val="en-GB"/>
+        </w:rPr>
+        <w:t xml:space="preserve">. </w:t>
+      </w:r>
+      <w:r>
+        <w:rPr>
+          <w:lang w:val="en-GB"/>
+        </w:rPr>
+        <w:t>We can measure a</w:t>
+      </w:r>
+      <w:r>
+        <w:rPr>
+          <w:lang w:val="en-GB"/>
+        </w:rPr>
+        <w:t xml:space="preserve">fter building churn prediction what is the best probability threshold to encourage </w:t>
+      </w:r>
+      <w:r>
+        <w:rPr>
+          <w:lang w:val="en-GB"/>
+        </w:rPr>
+        <w:t xml:space="preserve">the </w:t>
+      </w:r>
+      <w:r>
+        <w:rPr>
+          <w:lang w:val="en-GB"/>
+        </w:rPr>
+        <w:t xml:space="preserve">user to contact with the business. AB testing cannot tell you if you miss something. It compares old to </w:t>
       </w:r>
       <w:proofErr w:type="gramStart"/>
       <w:r>
@@ -1289,6 +1409,2013 @@
           <w:lang w:val="en-GB"/>
         </w:rPr>
         <w:t xml:space="preserve">between 8,288 and 8,716 players. </w:t>
+      </w:r>
+    </w:p>
+    <w:p>
+      <w:pPr>
+        <w:rPr>
+          <w:rFonts w:eastAsiaTheme="minorEastAsia"/>
+          <w:lang w:val="en-GB"/>
+        </w:rPr>
+      </w:pPr>
+      <w:r>
+        <w:rPr>
+          <w:rFonts w:eastAsiaTheme="minorEastAsia"/>
+          <w:lang w:val="en-GB"/>
+        </w:rPr>
+        <w:t xml:space="preserve">Important is to check if the probability is due to chance </w:t>
+      </w:r>
+      <w:r>
+        <w:rPr>
+          <w:rFonts w:eastAsiaTheme="minorEastAsia"/>
+          <w:lang w:val="en-GB"/>
+        </w:rPr>
+        <w:t xml:space="preserve">only or because of the treatment. </w:t>
+      </w:r>
+    </w:p>
+    <w:p>
+      <w:pPr>
+        <w:rPr>
+          <w:rFonts w:eastAsiaTheme="minorEastAsia"/>
+          <w:lang w:val="en-GB"/>
+        </w:rPr>
+      </w:pPr>
+      <w:r>
+        <w:rPr>
+          <w:rFonts w:eastAsiaTheme="minorEastAsia"/>
+          <w:lang w:val="en-GB"/>
+        </w:rPr>
+        <w:t xml:space="preserve">H0: </w:t>
+      </w:r>
+      <w:proofErr w:type="gramStart"/>
+      <w:r>
+        <w:rPr>
+          <w:rFonts w:eastAsiaTheme="minorEastAsia"/>
+          <w:lang w:val="en-GB"/>
+        </w:rPr>
+        <w:t>P(</w:t>
+      </w:r>
+      <w:proofErr w:type="gramEnd"/>
+      <w:r>
+        <w:rPr>
+          <w:rFonts w:eastAsiaTheme="minorEastAsia"/>
+          <w:lang w:val="en-GB"/>
+        </w:rPr>
+        <w:t xml:space="preserve">due to chance) </w:t>
+      </w:r>
+      <w:proofErr w:type="spellStart"/>
+      <w:r>
+        <w:rPr>
+          <w:rFonts w:eastAsiaTheme="minorEastAsia"/>
+          <w:lang w:val="en-GB"/>
+        </w:rPr>
+        <w:t>pcont</w:t>
+      </w:r>
+      <w:proofErr w:type="spellEnd"/>
+      <w:r>
+        <w:rPr>
+          <w:rFonts w:eastAsiaTheme="minorEastAsia"/>
+          <w:lang w:val="en-GB"/>
+        </w:rPr>
+        <w:t xml:space="preserve"> = </w:t>
+      </w:r>
+      <w:proofErr w:type="spellStart"/>
+      <w:r>
+        <w:rPr>
+          <w:rFonts w:eastAsiaTheme="minorEastAsia"/>
+          <w:lang w:val="en-GB"/>
+        </w:rPr>
+        <w:t>pexp</w:t>
+      </w:r>
+      <w:proofErr w:type="spellEnd"/>
+      <w:r>
+        <w:rPr>
+          <w:rFonts w:eastAsiaTheme="minorEastAsia"/>
+          <w:lang w:val="en-GB"/>
+        </w:rPr>
+        <w:t xml:space="preserve"> =</w:t>
+      </w:r>
+      <w:r>
+        <w:rPr>
+          <w:rFonts w:eastAsiaTheme="minorEastAsia"/>
+          <w:lang w:val="en-GB"/>
+        </w:rPr>
+        <w:t xml:space="preserve">&gt; </w:t>
+      </w:r>
+      <w:proofErr w:type="spellStart"/>
+      <w:r>
+        <w:rPr>
+          <w:rFonts w:eastAsiaTheme="minorEastAsia"/>
+          <w:lang w:val="en-GB"/>
+        </w:rPr>
+        <w:t>pcont-pexp</w:t>
+      </w:r>
+      <w:proofErr w:type="spellEnd"/>
+      <w:r>
+        <w:rPr>
+          <w:rFonts w:eastAsiaTheme="minorEastAsia"/>
+          <w:lang w:val="en-GB"/>
+        </w:rPr>
+        <w:t xml:space="preserve"> = 0</w:t>
+      </w:r>
+    </w:p>
+    <w:p>
+      <w:pPr>
+        <w:rPr>
+          <w:rFonts w:eastAsiaTheme="minorEastAsia"/>
+          <w:lang w:val="en-GB"/>
+        </w:rPr>
+      </w:pPr>
+      <w:r>
+        <w:rPr>
+          <w:rFonts w:eastAsiaTheme="minorEastAsia"/>
+          <w:lang w:val="en-GB"/>
+        </w:rPr>
+        <w:t xml:space="preserve">HA: </w:t>
+      </w:r>
+      <w:proofErr w:type="spellStart"/>
+      <w:r>
+        <w:rPr>
+          <w:rFonts w:eastAsiaTheme="minorEastAsia"/>
+          <w:lang w:val="en-GB"/>
+        </w:rPr>
+        <w:t>pexp</w:t>
+      </w:r>
+      <w:proofErr w:type="spellEnd"/>
+      <w:r>
+        <w:rPr>
+          <w:rFonts w:eastAsiaTheme="minorEastAsia"/>
+          <w:lang w:val="en-GB"/>
+        </w:rPr>
+        <w:t xml:space="preserve"> – </w:t>
+      </w:r>
+      <w:proofErr w:type="spellStart"/>
+      <w:r>
+        <w:rPr>
+          <w:rFonts w:eastAsiaTheme="minorEastAsia"/>
+          <w:lang w:val="en-GB"/>
+        </w:rPr>
+        <w:t>pcont</w:t>
+      </w:r>
+      <w:proofErr w:type="spellEnd"/>
+      <w:r>
+        <w:rPr>
+          <w:rFonts w:eastAsiaTheme="minorEastAsia"/>
+          <w:lang w:val="en-GB"/>
+        </w:rPr>
+        <w:t xml:space="preserve"> </w:t>
+      </w:r>
+      <m:oMath>
+        <m:sSub>
+          <m:sSubPr>
+            <m:ctrlPr>
+              <w:rPr>
+                <w:rFonts w:ascii="Cambria Math" w:eastAsiaTheme="minorEastAsia" w:hAnsi="Cambria Math"/>
+                <w:i/>
+                <w:lang w:val="en-GB"/>
+              </w:rPr>
+            </m:ctrlPr>
+          </m:sSubPr>
+          <m:e>
+            <m:r>
+              <w:rPr>
+                <w:rFonts w:ascii="Cambria Math" w:eastAsiaTheme="minorEastAsia" w:hAnsi="Cambria Math"/>
+                <w:lang w:val="en-GB"/>
+              </w:rPr>
+              <m:t>p</m:t>
+            </m:r>
+          </m:e>
+          <m:sub>
+            <m:r>
+              <w:rPr>
+                <w:rFonts w:ascii="Cambria Math" w:eastAsiaTheme="minorEastAsia" w:hAnsi="Cambria Math"/>
+                <w:lang w:val="en-GB"/>
+              </w:rPr>
+              <m:t>cont</m:t>
+            </m:r>
+          </m:sub>
+        </m:sSub>
+        <m:r>
+          <w:rPr>
+            <w:rFonts w:ascii="Cambria Math" w:eastAsiaTheme="minorEastAsia" w:hAnsi="Cambria Math"/>
+            <w:lang w:val="en-GB"/>
+          </w:rPr>
+          <m:t xml:space="preserve">- </m:t>
+        </m:r>
+        <m:sSub>
+          <m:sSubPr>
+            <m:ctrlPr>
+              <w:rPr>
+                <w:rFonts w:ascii="Cambria Math" w:eastAsiaTheme="minorEastAsia" w:hAnsi="Cambria Math"/>
+                <w:i/>
+                <w:lang w:val="en-GB"/>
+              </w:rPr>
+            </m:ctrlPr>
+          </m:sSubPr>
+          <m:e>
+            <m:r>
+              <w:rPr>
+                <w:rFonts w:ascii="Cambria Math" w:eastAsiaTheme="minorEastAsia" w:hAnsi="Cambria Math"/>
+                <w:lang w:val="en-GB"/>
+              </w:rPr>
+              <m:t>p</m:t>
+            </m:r>
+          </m:e>
+          <m:sub>
+            <m:r>
+              <w:rPr>
+                <w:rFonts w:ascii="Cambria Math" w:eastAsiaTheme="minorEastAsia" w:hAnsi="Cambria Math"/>
+                <w:lang w:val="en-GB"/>
+              </w:rPr>
+              <m:t>exp</m:t>
+            </m:r>
+          </m:sub>
+        </m:sSub>
+        <m:r>
+          <w:rPr>
+            <w:rFonts w:ascii="Cambria Math" w:eastAsiaTheme="minorEastAsia" w:hAnsi="Cambria Math"/>
+            <w:lang w:val="en-GB"/>
+          </w:rPr>
+          <m:t>≠</m:t>
+        </m:r>
+        <m:r>
+          <w:rPr>
+            <w:rFonts w:ascii="Cambria Math" w:eastAsiaTheme="minorEastAsia" w:hAnsi="Cambria Math"/>
+            <w:lang w:val="en-GB"/>
+          </w:rPr>
+          <m:t>0</m:t>
+        </m:r>
+      </m:oMath>
+    </w:p>
+    <w:p>
+      <w:pPr>
+        <w:rPr>
+          <w:rFonts w:eastAsiaTheme="minorEastAsia"/>
+          <w:lang w:val="en-GB"/>
+        </w:rPr>
+      </w:pPr>
+      <w:r>
+        <w:rPr>
+          <w:rFonts w:eastAsiaTheme="minorEastAsia"/>
+          <w:lang w:val="en-GB"/>
+        </w:rPr>
+        <w:t xml:space="preserve">We chose </w:t>
+      </w:r>
+      <w:r>
+        <w:rPr>
+          <w:rFonts w:eastAsiaTheme="minorEastAsia" w:cstheme="minorHAnsi"/>
+          <w:lang w:val="en-GB"/>
+        </w:rPr>
+        <w:t>α</w:t>
+      </w:r>
+      <w:r>
+        <w:rPr>
+          <w:rFonts w:eastAsiaTheme="minorEastAsia"/>
+          <w:lang w:val="en-GB"/>
+        </w:rPr>
+        <w:t xml:space="preserve"> = 0.01</w:t>
+      </w:r>
+    </w:p>
+    <w:p>
+      <w:pPr>
+        <w:rPr>
+          <w:rFonts w:eastAsiaTheme="minorEastAsia"/>
+          <w:lang w:val="en-GB"/>
+        </w:rPr>
+      </w:pPr>
+      <w:r>
+        <w:rPr>
+          <w:rFonts w:eastAsiaTheme="minorEastAsia"/>
+          <w:lang w:val="en-GB"/>
+        </w:rPr>
+        <w:t xml:space="preserve">We need to first calculate pooled probability of the click. </w:t>
+      </w:r>
+    </w:p>
+    <w:p>
+      <w:pPr>
+        <w:rPr>
+          <w:rFonts w:eastAsiaTheme="minorEastAsia"/>
+          <w:lang w:val="en-GB"/>
+        </w:rPr>
+      </w:pPr>
+      <m:oMathPara>
+        <m:oMath>
+          <m:acc>
+            <m:accPr>
+              <m:ctrlPr>
+                <w:rPr>
+                  <w:rFonts w:ascii="Cambria Math" w:eastAsiaTheme="minorEastAsia" w:hAnsi="Cambria Math"/>
+                  <w:i/>
+                  <w:lang w:val="en-GB"/>
+                </w:rPr>
+              </m:ctrlPr>
+            </m:accPr>
+            <m:e>
+              <m:sSub>
+                <m:sSubPr>
+                  <m:ctrlPr>
+                    <w:rPr>
+                      <w:rFonts w:ascii="Cambria Math" w:eastAsiaTheme="minorEastAsia" w:hAnsi="Cambria Math"/>
+                      <w:i/>
+                      <w:lang w:val="en-GB"/>
+                    </w:rPr>
+                  </m:ctrlPr>
+                </m:sSubPr>
+                <m:e>
+                  <m:r>
+                    <w:rPr>
+                      <w:rFonts w:ascii="Cambria Math" w:eastAsiaTheme="minorEastAsia" w:hAnsi="Cambria Math"/>
+                      <w:lang w:val="en-GB"/>
+                    </w:rPr>
+                    <m:t>p</m:t>
+                  </m:r>
+                </m:e>
+                <m:sub>
+                  <m:r>
+                    <w:rPr>
+                      <w:rFonts w:ascii="Cambria Math" w:eastAsiaTheme="minorEastAsia" w:hAnsi="Cambria Math"/>
+                      <w:lang w:val="en-GB"/>
+                    </w:rPr>
+                    <m:t>pool</m:t>
+                  </m:r>
+                </m:sub>
+              </m:sSub>
+              <m:r>
+                <w:rPr>
+                  <w:rFonts w:ascii="Cambria Math" w:eastAsiaTheme="minorEastAsia" w:hAnsi="Cambria Math"/>
+                  <w:lang w:val="en-GB"/>
+                </w:rPr>
+                <m:t>=</m:t>
+              </m:r>
+              <m:f>
+                <m:fPr>
+                  <m:ctrlPr>
+                    <w:rPr>
+                      <w:rFonts w:ascii="Cambria Math" w:eastAsiaTheme="minorEastAsia" w:hAnsi="Cambria Math"/>
+                      <w:i/>
+                      <w:lang w:val="en-GB"/>
+                    </w:rPr>
+                  </m:ctrlPr>
+                </m:fPr>
+                <m:num>
+                  <m:sSub>
+                    <m:sSubPr>
+                      <m:ctrlPr>
+                        <w:rPr>
+                          <w:rFonts w:ascii="Cambria Math" w:eastAsiaTheme="minorEastAsia" w:hAnsi="Cambria Math"/>
+                          <w:i/>
+                          <w:lang w:val="en-GB"/>
+                        </w:rPr>
+                      </m:ctrlPr>
+                    </m:sSubPr>
+                    <m:e>
+                      <m:r>
+                        <w:rPr>
+                          <w:rFonts w:ascii="Cambria Math" w:eastAsiaTheme="minorEastAsia" w:hAnsi="Cambria Math"/>
+                          <w:lang w:val="en-GB"/>
+                        </w:rPr>
+                        <m:t>x</m:t>
+                      </m:r>
+                    </m:e>
+                    <m:sub>
+                      <m:r>
+                        <w:rPr>
+                          <w:rFonts w:ascii="Cambria Math" w:eastAsiaTheme="minorEastAsia" w:hAnsi="Cambria Math"/>
+                          <w:lang w:val="en-GB"/>
+                        </w:rPr>
+                        <m:t>cont</m:t>
+                      </m:r>
+                    </m:sub>
+                  </m:sSub>
+                  <m:r>
+                    <w:rPr>
+                      <w:rFonts w:ascii="Cambria Math" w:eastAsiaTheme="minorEastAsia" w:hAnsi="Cambria Math"/>
+                      <w:lang w:val="en-GB"/>
+                    </w:rPr>
+                    <m:t>+</m:t>
+                  </m:r>
+                  <m:sSub>
+                    <m:sSubPr>
+                      <m:ctrlPr>
+                        <w:rPr>
+                          <w:rFonts w:ascii="Cambria Math" w:eastAsiaTheme="minorEastAsia" w:hAnsi="Cambria Math"/>
+                          <w:i/>
+                          <w:lang w:val="en-GB"/>
+                        </w:rPr>
+                      </m:ctrlPr>
+                    </m:sSubPr>
+                    <m:e>
+                      <m:r>
+                        <w:rPr>
+                          <w:rFonts w:ascii="Cambria Math" w:eastAsiaTheme="minorEastAsia" w:hAnsi="Cambria Math"/>
+                          <w:lang w:val="en-GB"/>
+                        </w:rPr>
+                        <m:t>X</m:t>
+                      </m:r>
+                    </m:e>
+                    <m:sub>
+                      <m:r>
+                        <w:rPr>
+                          <w:rFonts w:ascii="Cambria Math" w:eastAsiaTheme="minorEastAsia" w:hAnsi="Cambria Math"/>
+                          <w:lang w:val="en-GB"/>
+                        </w:rPr>
+                        <m:t>exp</m:t>
+                      </m:r>
+                    </m:sub>
+                  </m:sSub>
+                </m:num>
+                <m:den>
+                  <m:sSub>
+                    <m:sSubPr>
+                      <m:ctrlPr>
+                        <w:rPr>
+                          <w:rFonts w:ascii="Cambria Math" w:eastAsiaTheme="minorEastAsia" w:hAnsi="Cambria Math"/>
+                          <w:i/>
+                          <w:lang w:val="en-GB"/>
+                        </w:rPr>
+                      </m:ctrlPr>
+                    </m:sSubPr>
+                    <m:e>
+                      <m:r>
+                        <w:rPr>
+                          <w:rFonts w:ascii="Cambria Math" w:eastAsiaTheme="minorEastAsia" w:hAnsi="Cambria Math"/>
+                          <w:lang w:val="en-GB"/>
+                        </w:rPr>
+                        <m:t>N</m:t>
+                      </m:r>
+                    </m:e>
+                    <m:sub>
+                      <m:r>
+                        <w:rPr>
+                          <w:rFonts w:ascii="Cambria Math" w:eastAsiaTheme="minorEastAsia" w:hAnsi="Cambria Math"/>
+                          <w:lang w:val="en-GB"/>
+                        </w:rPr>
+                        <m:t>cont</m:t>
+                      </m:r>
+                    </m:sub>
+                  </m:sSub>
+                  <m:r>
+                    <w:rPr>
+                      <w:rFonts w:ascii="Cambria Math" w:eastAsiaTheme="minorEastAsia" w:hAnsi="Cambria Math"/>
+                      <w:lang w:val="en-GB"/>
+                    </w:rPr>
+                    <m:t>+</m:t>
+                  </m:r>
+                  <m:sSub>
+                    <m:sSubPr>
+                      <m:ctrlPr>
+                        <w:rPr>
+                          <w:rFonts w:ascii="Cambria Math" w:eastAsiaTheme="minorEastAsia" w:hAnsi="Cambria Math"/>
+                          <w:i/>
+                          <w:lang w:val="en-GB"/>
+                        </w:rPr>
+                      </m:ctrlPr>
+                    </m:sSubPr>
+                    <m:e>
+                      <m:r>
+                        <w:rPr>
+                          <w:rFonts w:ascii="Cambria Math" w:eastAsiaTheme="minorEastAsia" w:hAnsi="Cambria Math"/>
+                          <w:lang w:val="en-GB"/>
+                        </w:rPr>
+                        <m:t>N</m:t>
+                      </m:r>
+                    </m:e>
+                    <m:sub>
+                      <m:r>
+                        <w:rPr>
+                          <w:rFonts w:ascii="Cambria Math" w:eastAsiaTheme="minorEastAsia" w:hAnsi="Cambria Math"/>
+                          <w:lang w:val="en-GB"/>
+                        </w:rPr>
+                        <m:t>exp</m:t>
+                      </m:r>
+                    </m:sub>
+                  </m:sSub>
+                </m:den>
+              </m:f>
+            </m:e>
+          </m:acc>
+        </m:oMath>
+      </m:oMathPara>
+    </w:p>
+    <w:p>
+      <w:pPr>
+        <w:rPr>
+          <w:rFonts w:eastAsiaTheme="minorEastAsia"/>
+          <w:lang w:val="en-GB"/>
+        </w:rPr>
+      </w:pPr>
+      <w:r>
+        <w:rPr>
+          <w:rFonts w:eastAsiaTheme="minorEastAsia"/>
+          <w:lang w:val="en-GB"/>
+        </w:rPr>
+        <w:t xml:space="preserve">We would need then to decide what </w:t>
+      </w:r>
+      <w:r>
+        <w:rPr>
+          <w:rFonts w:eastAsiaTheme="minorEastAsia"/>
+          <w:lang w:val="en-GB"/>
+        </w:rPr>
+        <w:t xml:space="preserve">change is </w:t>
+      </w:r>
+      <w:r>
+        <w:rPr>
+          <w:rFonts w:eastAsiaTheme="minorEastAsia"/>
+          <w:lang w:val="en-GB"/>
+        </w:rPr>
+        <w:t>important</w:t>
+      </w:r>
+      <w:r>
+        <w:rPr>
+          <w:rFonts w:eastAsiaTheme="minorEastAsia"/>
+          <w:lang w:val="en-GB"/>
+        </w:rPr>
+        <w:t xml:space="preserve"> for us. </w:t>
+      </w:r>
+      <w:r>
+        <w:rPr>
+          <w:rFonts w:eastAsiaTheme="minorEastAsia"/>
+          <w:lang w:val="en-GB"/>
+        </w:rPr>
+        <w:t>What</w:t>
+      </w:r>
+      <w:r>
+        <w:rPr>
+          <w:rFonts w:eastAsiaTheme="minorEastAsia"/>
+          <w:lang w:val="en-GB"/>
+        </w:rPr>
+        <w:t xml:space="preserve"> essential </w:t>
+      </w:r>
+      <w:r>
+        <w:rPr>
+          <w:rFonts w:eastAsiaTheme="minorEastAsia"/>
+          <w:lang w:val="en-GB"/>
+        </w:rPr>
+        <w:t xml:space="preserve">in addition to statistically significant. </w:t>
+      </w:r>
+      <w:r>
+        <w:rPr>
+          <w:rFonts w:eastAsiaTheme="minorEastAsia"/>
+          <w:lang w:val="en-GB"/>
+        </w:rPr>
+        <w:t>You need to take in consideration</w:t>
+      </w:r>
+      <w:r>
+        <w:rPr>
+          <w:rFonts w:eastAsiaTheme="minorEastAsia"/>
+          <w:lang w:val="en-GB"/>
+        </w:rPr>
+        <w:t xml:space="preserve"> other things before implementing the change such as business investment and time efficiency. </w:t>
+      </w:r>
+    </w:p>
+    <w:p>
+      <w:pPr>
+        <w:rPr>
+          <w:rFonts w:eastAsiaTheme="minorEastAsia"/>
+          <w:lang w:val="en-GB"/>
+        </w:rPr>
+      </w:pPr>
+      <w:r>
+        <w:rPr>
+          <w:rFonts w:eastAsiaTheme="minorEastAsia"/>
+          <w:lang w:val="en-GB"/>
+        </w:rPr>
+        <w:t xml:space="preserve">We need to pick up practical significant boundary. </w:t>
+      </w:r>
+      <w:proofErr w:type="gramStart"/>
+      <w:r>
+        <w:rPr>
+          <w:rFonts w:eastAsiaTheme="minorEastAsia"/>
+          <w:lang w:val="en-GB"/>
+        </w:rPr>
+        <w:t>Statistical</w:t>
+      </w:r>
+      <w:proofErr w:type="gramEnd"/>
+      <w:r>
+        <w:rPr>
+          <w:rFonts w:eastAsiaTheme="minorEastAsia"/>
+          <w:lang w:val="en-GB"/>
+        </w:rPr>
+        <w:t xml:space="preserve"> significant is about repeatability</w:t>
+      </w:r>
+      <w:r>
+        <w:rPr>
+          <w:rFonts w:eastAsiaTheme="minorEastAsia"/>
+          <w:lang w:val="en-GB"/>
+        </w:rPr>
+        <w:t xml:space="preserve">. You want to get this </w:t>
+      </w:r>
+      <w:proofErr w:type="spellStart"/>
+      <w:r>
+        <w:rPr>
+          <w:rFonts w:eastAsiaTheme="minorEastAsia"/>
+          <w:lang w:val="en-GB"/>
+        </w:rPr>
+        <w:t>quarantee</w:t>
+      </w:r>
+      <w:proofErr w:type="spellEnd"/>
+      <w:r>
+        <w:rPr>
+          <w:rFonts w:eastAsiaTheme="minorEastAsia"/>
+          <w:lang w:val="en-GB"/>
+        </w:rPr>
+        <w:t xml:space="preserve"> that yes the measure is repeatable but also </w:t>
+      </w:r>
+      <w:r>
+        <w:rPr>
+          <w:rFonts w:eastAsiaTheme="minorEastAsia"/>
+          <w:lang w:val="en-GB"/>
+        </w:rPr>
+        <w:t xml:space="preserve">you want to be sure that if you see difference between business stand point </w:t>
+      </w:r>
+      <w:r>
+        <w:rPr>
+          <w:rFonts w:eastAsiaTheme="minorEastAsia"/>
+          <w:lang w:val="en-GB"/>
+        </w:rPr>
+        <w:t xml:space="preserve"> </w:t>
+      </w:r>
+      <w:r>
+        <w:rPr>
+          <w:rFonts w:eastAsiaTheme="minorEastAsia"/>
+          <w:lang w:val="en-GB"/>
+        </w:rPr>
+        <w:t xml:space="preserve">so it’s practically significant it’s also statistically significant. </w:t>
+      </w:r>
+      <w:r>
+        <w:rPr>
+          <w:rFonts w:eastAsiaTheme="minorEastAsia"/>
+          <w:lang w:val="en-GB"/>
+        </w:rPr>
+        <w:t xml:space="preserve">To pick up </w:t>
+      </w:r>
+      <w:r>
+        <w:rPr>
+          <w:rFonts w:eastAsiaTheme="minorEastAsia"/>
+          <w:lang w:val="en-GB"/>
+        </w:rPr>
+        <w:t xml:space="preserve">practical </w:t>
+      </w:r>
+      <w:r>
+        <w:rPr>
+          <w:rFonts w:eastAsiaTheme="minorEastAsia"/>
+          <w:lang w:val="en-GB"/>
+        </w:rPr>
+        <w:t xml:space="preserve">significance </w:t>
+      </w:r>
+      <w:proofErr w:type="gramStart"/>
+      <w:r>
+        <w:rPr>
+          <w:rFonts w:eastAsiaTheme="minorEastAsia"/>
+          <w:lang w:val="en-GB"/>
+        </w:rPr>
+        <w:t>let’s</w:t>
+      </w:r>
+      <w:proofErr w:type="gramEnd"/>
+      <w:r>
+        <w:rPr>
+          <w:rFonts w:eastAsiaTheme="minorEastAsia"/>
+          <w:lang w:val="en-GB"/>
+        </w:rPr>
+        <w:t xml:space="preserve"> first pick up boundaries. Let say that from business perspective x% of change would be </w:t>
+      </w:r>
+      <w:proofErr w:type="gramStart"/>
+      <w:r>
+        <w:rPr>
+          <w:rFonts w:eastAsiaTheme="minorEastAsia"/>
+          <w:lang w:val="en-GB"/>
+        </w:rPr>
+        <w:t>practically significant</w:t>
+      </w:r>
+      <w:proofErr w:type="gramEnd"/>
+      <w:r>
+        <w:rPr>
+          <w:rFonts w:eastAsiaTheme="minorEastAsia"/>
+          <w:lang w:val="en-GB"/>
+        </w:rPr>
+        <w:t xml:space="preserve">. </w:t>
+      </w:r>
+      <w:r>
+        <w:rPr>
+          <w:rFonts w:eastAsiaTheme="minorEastAsia"/>
+          <w:lang w:val="en-GB"/>
+        </w:rPr>
+        <w:t xml:space="preserve">Before running the </w:t>
+      </w:r>
+      <w:proofErr w:type="gramStart"/>
+      <w:r>
+        <w:rPr>
+          <w:rFonts w:eastAsiaTheme="minorEastAsia"/>
+          <w:lang w:val="en-GB"/>
+        </w:rPr>
+        <w:t>experiment</w:t>
+      </w:r>
+      <w:proofErr w:type="gramEnd"/>
+      <w:r>
+        <w:rPr>
+          <w:rFonts w:eastAsiaTheme="minorEastAsia"/>
+          <w:lang w:val="en-GB"/>
+        </w:rPr>
+        <w:t xml:space="preserve"> you need to decide how big the sample size you want it to be</w:t>
+      </w:r>
+      <w:r>
+        <w:rPr>
+          <w:rFonts w:eastAsiaTheme="minorEastAsia"/>
+          <w:lang w:val="en-GB"/>
+        </w:rPr>
+        <w:t xml:space="preserve">. How big the control and test group should </w:t>
+      </w:r>
+      <w:proofErr w:type="gramStart"/>
+      <w:r>
+        <w:rPr>
+          <w:rFonts w:eastAsiaTheme="minorEastAsia"/>
+          <w:lang w:val="en-GB"/>
+        </w:rPr>
+        <w:t>be.</w:t>
+      </w:r>
+      <w:proofErr w:type="gramEnd"/>
+      <w:r>
+        <w:rPr>
+          <w:rFonts w:eastAsiaTheme="minorEastAsia"/>
+          <w:lang w:val="en-GB"/>
+        </w:rPr>
+        <w:t xml:space="preserve"> </w:t>
+      </w:r>
+    </w:p>
+    <w:p>
+      <w:pPr>
+        <w:rPr>
+          <w:rFonts w:eastAsiaTheme="minorEastAsia"/>
+          <w:lang w:val="en-GB"/>
+        </w:rPr>
+      </w:pPr>
+      <w:r>
+        <w:rPr>
+          <w:rFonts w:eastAsiaTheme="minorEastAsia"/>
+          <w:lang w:val="en-GB"/>
+        </w:rPr>
+        <w:t>No true difference between two groups</w:t>
+      </w:r>
+      <w:r>
+        <w:rPr>
+          <w:rFonts w:eastAsiaTheme="minorEastAsia"/>
+          <w:lang w:val="en-GB"/>
+        </w:rPr>
+        <w:t>. You reject the null and conclude</w:t>
+      </w:r>
+      <w:r>
+        <w:rPr>
+          <w:rFonts w:eastAsiaTheme="minorEastAsia"/>
+          <w:lang w:val="en-GB"/>
+        </w:rPr>
+        <w:t xml:space="preserve"> that</w:t>
+      </w:r>
+      <w:r>
+        <w:rPr>
+          <w:rFonts w:eastAsiaTheme="minorEastAsia"/>
+          <w:lang w:val="en-GB"/>
+        </w:rPr>
+        <w:t xml:space="preserve"> there was true difference </w:t>
+      </w:r>
+    </w:p>
+    <w:p>
+      <w:pPr>
+        <w:rPr>
+          <w:rFonts w:eastAsiaTheme="minorEastAsia"/>
+          <w:lang w:val="en-GB"/>
+        </w:rPr>
+      </w:pPr>
+      <w:r>
+        <w:rPr>
+          <w:rFonts w:eastAsiaTheme="minorEastAsia"/>
+          <w:lang w:val="en-GB"/>
+        </w:rPr>
+        <w:t xml:space="preserve">Alpha = </w:t>
+      </w:r>
+      <w:proofErr w:type="gramStart"/>
+      <w:r>
+        <w:rPr>
+          <w:rFonts w:eastAsiaTheme="minorEastAsia"/>
+          <w:lang w:val="en-GB"/>
+        </w:rPr>
+        <w:t>P(</w:t>
+      </w:r>
+      <w:proofErr w:type="gramEnd"/>
+      <w:r>
+        <w:rPr>
+          <w:rFonts w:eastAsiaTheme="minorEastAsia"/>
+          <w:lang w:val="en-GB"/>
+        </w:rPr>
+        <w:t xml:space="preserve">falsely </w:t>
+      </w:r>
+      <w:proofErr w:type="spellStart"/>
+      <w:r>
+        <w:rPr>
+          <w:rFonts w:eastAsiaTheme="minorEastAsia"/>
+          <w:lang w:val="en-GB"/>
+        </w:rPr>
+        <w:t>conluding</w:t>
+      </w:r>
+      <w:proofErr w:type="spellEnd"/>
+      <w:r>
+        <w:rPr>
+          <w:rFonts w:eastAsiaTheme="minorEastAsia"/>
+          <w:lang w:val="en-GB"/>
+        </w:rPr>
+        <w:t xml:space="preserve"> there is a difference)</w:t>
+      </w:r>
+      <w:r>
+        <w:rPr>
+          <w:rFonts w:eastAsiaTheme="minorEastAsia"/>
+          <w:lang w:val="en-GB"/>
+        </w:rPr>
+        <w:t xml:space="preserve"> = P(reject null | null true)</w:t>
+      </w:r>
+      <w:r>
+        <w:rPr>
+          <w:rFonts w:eastAsiaTheme="minorEastAsia"/>
+          <w:lang w:val="en-GB"/>
+        </w:rPr>
+        <w:t xml:space="preserve"> = 0.05</w:t>
+      </w:r>
+    </w:p>
+    <w:p>
+      <w:pPr>
+        <w:rPr>
+          <w:rFonts w:eastAsiaTheme="minorEastAsia"/>
+          <w:lang w:val="en-GB"/>
+        </w:rPr>
+      </w:pPr>
+      <w:r>
+        <w:rPr>
+          <w:rFonts w:eastAsiaTheme="minorEastAsia"/>
+          <w:lang w:val="en-GB"/>
+        </w:rPr>
+        <w:t>If you would increase sample your standard error would decrease</w:t>
+      </w:r>
+      <w:r>
+        <w:rPr>
+          <w:rFonts w:eastAsiaTheme="minorEastAsia"/>
+          <w:lang w:val="en-GB"/>
+        </w:rPr>
+        <w:t xml:space="preserve"> so the distribution around the mean would be </w:t>
+      </w:r>
+      <w:proofErr w:type="gramStart"/>
+      <w:r>
+        <w:rPr>
+          <w:rFonts w:eastAsiaTheme="minorEastAsia"/>
+          <w:lang w:val="en-GB"/>
+        </w:rPr>
+        <w:t>more narrower</w:t>
+      </w:r>
+      <w:proofErr w:type="gramEnd"/>
+      <w:r>
+        <w:rPr>
+          <w:rFonts w:eastAsiaTheme="minorEastAsia"/>
+          <w:lang w:val="en-GB"/>
+        </w:rPr>
+        <w:t>. Consider that there is true difference of the mean</w:t>
+      </w:r>
+      <w:r>
+        <w:rPr>
+          <w:rFonts w:eastAsiaTheme="minorEastAsia"/>
+          <w:lang w:val="en-GB"/>
+        </w:rPr>
+        <w:t xml:space="preserve">. The difference is </w:t>
+      </w:r>
+      <w:r>
+        <w:rPr>
+          <w:rFonts w:eastAsiaTheme="minorEastAsia"/>
+          <w:lang w:val="en-GB"/>
+        </w:rPr>
+        <w:lastRenderedPageBreak/>
+        <w:t xml:space="preserve">equal to practical significant of 0.02 </w:t>
+      </w:r>
+      <w:r>
+        <w:rPr>
+          <w:rFonts w:eastAsiaTheme="minorEastAsia"/>
+          <w:lang w:val="en-GB"/>
+        </w:rPr>
+        <w:t xml:space="preserve">You </w:t>
+      </w:r>
+      <w:proofErr w:type="gramStart"/>
+      <w:r>
+        <w:rPr>
+          <w:rFonts w:eastAsiaTheme="minorEastAsia"/>
+          <w:lang w:val="en-GB"/>
+        </w:rPr>
+        <w:t>fail to</w:t>
+      </w:r>
+      <w:proofErr w:type="gramEnd"/>
+      <w:r>
+        <w:rPr>
+          <w:rFonts w:eastAsiaTheme="minorEastAsia"/>
+          <w:lang w:val="en-GB"/>
+        </w:rPr>
+        <w:t xml:space="preserve"> reject the null hypothesis and you conclude there is not statistically significant between two cases. </w:t>
+      </w:r>
+      <w:r>
+        <w:rPr>
+          <w:rFonts w:eastAsiaTheme="minorEastAsia"/>
+          <w:lang w:val="en-GB"/>
+        </w:rPr>
+        <w:t xml:space="preserve">Beta = </w:t>
+      </w:r>
+      <w:proofErr w:type="gramStart"/>
+      <w:r>
+        <w:rPr>
+          <w:rFonts w:eastAsiaTheme="minorEastAsia"/>
+          <w:lang w:val="en-GB"/>
+        </w:rPr>
+        <w:t>P(</w:t>
+      </w:r>
+      <w:proofErr w:type="gramEnd"/>
+      <w:r>
+        <w:rPr>
+          <w:rFonts w:eastAsiaTheme="minorEastAsia"/>
+          <w:lang w:val="en-GB"/>
+        </w:rPr>
+        <w:t xml:space="preserve">fail to reject | null false) </w:t>
+      </w:r>
+      <w:r>
+        <w:rPr>
+          <w:rFonts w:eastAsiaTheme="minorEastAsia"/>
+          <w:lang w:val="en-GB"/>
+        </w:rPr>
+        <w:t xml:space="preserve">is pretty high </w:t>
+      </w:r>
+      <w:r>
+        <w:rPr>
+          <w:rFonts w:eastAsiaTheme="minorEastAsia"/>
+          <w:lang w:val="en-GB"/>
+        </w:rPr>
+        <w:t>(yellow shaded area)</w:t>
+      </w:r>
+    </w:p>
+    <w:p>
+      <w:pPr>
+        <w:rPr>
+          <w:rFonts w:eastAsiaTheme="minorEastAsia"/>
+          <w:lang w:val="en-GB"/>
+        </w:rPr>
+      </w:pPr>
+      <w:r>
+        <w:rPr>
+          <w:noProof/>
+        </w:rPr>
+        <w:drawing>
+          <wp:inline distT="0" distB="0" distL="0" distR="0" wp14:anchorId="77A99274" wp14:editId="7F43553E">
+            <wp:extent cx="3931738" cy="2194560"/>
+            <wp:effectExtent l="0" t="0" r="0" b="0"/>
+            <wp:docPr id="1" name="Picture 1"/>
+            <wp:cNvGraphicFramePr>
+              <a:graphicFrameLocks xmlns:a="http://schemas.openxmlformats.org/drawingml/2006/main" noChangeAspect="1"/>
+            </wp:cNvGraphicFramePr>
+            <a:graphic xmlns:a="http://schemas.openxmlformats.org/drawingml/2006/main">
+              <a:graphicData uri="http://schemas.openxmlformats.org/drawingml/2006/picture">
+                <pic:pic xmlns:pic="http://schemas.openxmlformats.org/drawingml/2006/picture">
+                  <pic:nvPicPr>
+                    <pic:cNvPr id="1" name=""/>
+                    <pic:cNvPicPr/>
+                  </pic:nvPicPr>
+                  <pic:blipFill>
+                    <a:blip r:embed="rId5"/>
+                    <a:stretch>
+                      <a:fillRect/>
+                    </a:stretch>
+                  </pic:blipFill>
+                  <pic:spPr>
+                    <a:xfrm>
+                      <a:off x="0" y="0"/>
+                      <a:ext cx="3936449" cy="2197189"/>
+                    </a:xfrm>
+                    <a:prstGeom prst="rect">
+                      <a:avLst/>
+                    </a:prstGeom>
+                  </pic:spPr>
+                </pic:pic>
+              </a:graphicData>
+            </a:graphic>
+          </wp:inline>
+        </w:drawing>
+      </w:r>
+    </w:p>
+    <w:p>
+      <w:pPr>
+        <w:rPr>
+          <w:rFonts w:eastAsiaTheme="minorEastAsia"/>
+          <w:lang w:val="en-GB"/>
+        </w:rPr>
+      </w:pPr>
+      <w:r>
+        <w:rPr>
+          <w:rFonts w:eastAsiaTheme="minorEastAsia"/>
+          <w:lang w:val="en-GB"/>
+        </w:rPr>
+        <w:t xml:space="preserve">Then you would fail to reject the experiment </w:t>
+      </w:r>
+      <w:r>
+        <w:rPr>
+          <w:rFonts w:eastAsiaTheme="minorEastAsia"/>
+          <w:lang w:val="en-GB"/>
+        </w:rPr>
+        <w:t xml:space="preserve">that </w:t>
+      </w:r>
+      <w:proofErr w:type="gramStart"/>
+      <w:r>
+        <w:rPr>
+          <w:rFonts w:eastAsiaTheme="minorEastAsia"/>
+          <w:lang w:val="en-GB"/>
+        </w:rPr>
+        <w:t>actually did</w:t>
+      </w:r>
+      <w:proofErr w:type="gramEnd"/>
+      <w:r>
+        <w:rPr>
+          <w:rFonts w:eastAsiaTheme="minorEastAsia"/>
+          <w:lang w:val="en-GB"/>
+        </w:rPr>
+        <w:t xml:space="preserve"> have the difference you care about. </w:t>
+      </w:r>
+      <w:r>
+        <w:rPr>
+          <w:rFonts w:eastAsiaTheme="minorEastAsia"/>
+          <w:lang w:val="en-GB"/>
+        </w:rPr>
+        <w:t xml:space="preserve">Risk of small sample is that alpha is </w:t>
+      </w:r>
+      <w:proofErr w:type="gramStart"/>
+      <w:r>
+        <w:rPr>
+          <w:rFonts w:eastAsiaTheme="minorEastAsia"/>
+          <w:lang w:val="en-GB"/>
+        </w:rPr>
+        <w:t>low</w:t>
+      </w:r>
+      <w:proofErr w:type="gramEnd"/>
+      <w:r>
+        <w:rPr>
+          <w:rFonts w:eastAsiaTheme="minorEastAsia"/>
+          <w:lang w:val="en-GB"/>
+        </w:rPr>
+        <w:t xml:space="preserve"> and beta is high. </w:t>
+      </w:r>
+      <w:r>
+        <w:rPr>
+          <w:rFonts w:eastAsiaTheme="minorEastAsia"/>
+          <w:lang w:val="en-GB"/>
+        </w:rPr>
+        <w:t xml:space="preserve">Beta depends on how big your effect really was </w:t>
+      </w:r>
+      <w:proofErr w:type="gramStart"/>
+      <w:r>
+        <w:rPr>
+          <w:rFonts w:eastAsiaTheme="minorEastAsia"/>
+          <w:lang w:val="en-GB"/>
+        </w:rPr>
+        <w:t>As</w:t>
+      </w:r>
+      <w:proofErr w:type="gramEnd"/>
+      <w:r>
+        <w:rPr>
+          <w:rFonts w:eastAsiaTheme="minorEastAsia"/>
+          <w:lang w:val="en-GB"/>
+        </w:rPr>
+        <w:t xml:space="preserve"> your true change grows larger and larger then your beta would go down. </w:t>
+      </w:r>
+      <w:r>
+        <w:rPr>
+          <w:rFonts w:eastAsiaTheme="minorEastAsia"/>
+          <w:lang w:val="en-GB"/>
+        </w:rPr>
+        <w:t xml:space="preserve">You consider beta at your practical significant boundary </w:t>
+      </w:r>
+      <w:r>
+        <w:rPr>
+          <w:rFonts w:eastAsiaTheme="minorEastAsia"/>
+          <w:lang w:val="en-GB"/>
+        </w:rPr>
+        <w:t xml:space="preserve">as you </w:t>
+      </w:r>
+      <w:proofErr w:type="gramStart"/>
+      <w:r>
+        <w:rPr>
+          <w:rFonts w:eastAsiaTheme="minorEastAsia"/>
+          <w:lang w:val="en-GB"/>
+        </w:rPr>
+        <w:t>don’t</w:t>
+      </w:r>
+      <w:proofErr w:type="gramEnd"/>
+      <w:r>
+        <w:rPr>
+          <w:rFonts w:eastAsiaTheme="minorEastAsia"/>
+          <w:lang w:val="en-GB"/>
+        </w:rPr>
+        <w:t xml:space="preserve"> care about any smaller changes and any larger changes will have lower beta </w:t>
+      </w:r>
+      <w:r>
+        <w:rPr>
+          <w:rFonts w:eastAsiaTheme="minorEastAsia"/>
+          <w:lang w:val="en-GB"/>
+        </w:rPr>
+        <w:t xml:space="preserve">that means lower chance of error. </w:t>
+      </w:r>
+      <w:r>
+        <w:rPr>
+          <w:rFonts w:eastAsiaTheme="minorEastAsia"/>
+          <w:lang w:val="en-GB"/>
+        </w:rPr>
+        <w:t xml:space="preserve">With larger sample </w:t>
+      </w:r>
+      <w:r>
+        <w:rPr>
+          <w:rFonts w:eastAsiaTheme="minorEastAsia"/>
+          <w:lang w:val="en-GB"/>
+        </w:rPr>
+        <w:t xml:space="preserve">both distributions got tighter alpha </w:t>
+      </w:r>
+      <w:proofErr w:type="gramStart"/>
+      <w:r>
+        <w:rPr>
+          <w:rFonts w:eastAsiaTheme="minorEastAsia"/>
+          <w:lang w:val="en-GB"/>
+        </w:rPr>
+        <w:t>doesn’t</w:t>
+      </w:r>
+      <w:proofErr w:type="gramEnd"/>
+      <w:r>
+        <w:rPr>
+          <w:rFonts w:eastAsiaTheme="minorEastAsia"/>
+          <w:lang w:val="en-GB"/>
+        </w:rPr>
+        <w:t xml:space="preserve"> change </w:t>
+      </w:r>
+      <w:r>
+        <w:rPr>
+          <w:rFonts w:eastAsiaTheme="minorEastAsia"/>
+          <w:lang w:val="en-GB"/>
+        </w:rPr>
+        <w:t>but you are less more likely to reject the null and commit beta error</w:t>
+      </w:r>
+      <w:r>
+        <w:rPr>
+          <w:rFonts w:eastAsiaTheme="minorEastAsia"/>
+          <w:lang w:val="en-GB"/>
+        </w:rPr>
+        <w:t xml:space="preserve"> </w:t>
+      </w:r>
+    </w:p>
+    <w:p>
+      <w:pPr>
+        <w:rPr>
+          <w:rFonts w:eastAsiaTheme="minorEastAsia"/>
+          <w:lang w:val="en-GB"/>
+        </w:rPr>
+      </w:pPr>
+      <w:r>
+        <w:rPr>
+          <w:rFonts w:eastAsiaTheme="minorEastAsia"/>
+          <w:lang w:val="en-GB"/>
+        </w:rPr>
+        <w:t xml:space="preserve"> </w:t>
+      </w:r>
+      <w:r>
+        <w:rPr>
+          <w:noProof/>
+        </w:rPr>
+        <w:drawing>
+          <wp:inline distT="0" distB="0" distL="0" distR="0" wp14:anchorId="739AE20B" wp14:editId="335065B9">
+            <wp:extent cx="3361577" cy="2004060"/>
+            <wp:effectExtent l="0" t="0" r="0" b="0"/>
+            <wp:docPr id="2" name="Picture 2"/>
+            <wp:cNvGraphicFramePr>
+              <a:graphicFrameLocks xmlns:a="http://schemas.openxmlformats.org/drawingml/2006/main" noChangeAspect="1"/>
+            </wp:cNvGraphicFramePr>
+            <a:graphic xmlns:a="http://schemas.openxmlformats.org/drawingml/2006/main">
+              <a:graphicData uri="http://schemas.openxmlformats.org/drawingml/2006/picture">
+                <pic:pic xmlns:pic="http://schemas.openxmlformats.org/drawingml/2006/picture">
+                  <pic:nvPicPr>
+                    <pic:cNvPr id="1" name=""/>
+                    <pic:cNvPicPr/>
+                  </pic:nvPicPr>
+                  <pic:blipFill>
+                    <a:blip r:embed="rId6"/>
+                    <a:stretch>
+                      <a:fillRect/>
+                    </a:stretch>
+                  </pic:blipFill>
+                  <pic:spPr>
+                    <a:xfrm>
+                      <a:off x="0" y="0"/>
+                      <a:ext cx="3400852" cy="2027475"/>
+                    </a:xfrm>
+                    <a:prstGeom prst="rect">
+                      <a:avLst/>
+                    </a:prstGeom>
+                  </pic:spPr>
+                </pic:pic>
+              </a:graphicData>
+            </a:graphic>
+          </wp:inline>
+        </w:drawing>
+      </w:r>
+    </w:p>
+    <w:p>
+      <w:pPr>
+        <w:rPr>
+          <w:rFonts w:eastAsiaTheme="minorEastAsia"/>
+          <w:lang w:val="en-GB"/>
+        </w:rPr>
+      </w:pPr>
+      <w:r>
+        <w:rPr>
+          <w:rFonts w:eastAsiaTheme="minorEastAsia"/>
+          <w:lang w:val="en-GB"/>
+        </w:rPr>
+        <w:t xml:space="preserve">Baseline conversion rate is the estimated </w:t>
+      </w:r>
+      <w:r>
+        <w:rPr>
+          <w:rFonts w:eastAsiaTheme="minorEastAsia"/>
+          <w:lang w:val="en-GB"/>
+        </w:rPr>
+        <w:t>retention</w:t>
+      </w:r>
+      <w:r>
+        <w:rPr>
+          <w:rFonts w:eastAsiaTheme="minorEastAsia"/>
+          <w:lang w:val="en-GB"/>
+        </w:rPr>
+        <w:t xml:space="preserve"> probability before making any change.</w:t>
+      </w:r>
+      <w:r>
+        <w:rPr>
+          <w:rFonts w:eastAsiaTheme="minorEastAsia"/>
+          <w:lang w:val="en-GB"/>
+        </w:rPr>
+        <w:t xml:space="preserve"> In our case </w:t>
+      </w:r>
+      <w:proofErr w:type="gramStart"/>
+      <w:r>
+        <w:rPr>
+          <w:rFonts w:eastAsiaTheme="minorEastAsia"/>
+          <w:lang w:val="en-GB"/>
+        </w:rPr>
+        <w:t>it’s</w:t>
+      </w:r>
+      <w:proofErr w:type="gramEnd"/>
+      <w:r>
+        <w:rPr>
+          <w:rFonts w:eastAsiaTheme="minorEastAsia"/>
+          <w:lang w:val="en-GB"/>
+        </w:rPr>
+        <w:t xml:space="preserve"> 45%</w:t>
+      </w:r>
+    </w:p>
+    <w:p>
+      <w:pPr>
+        <w:rPr>
+          <w:rFonts w:eastAsiaTheme="minorEastAsia"/>
+          <w:lang w:val="en-GB"/>
+        </w:rPr>
+      </w:pPr>
+      <w:r>
+        <w:rPr>
+          <w:rFonts w:eastAsiaTheme="minorEastAsia"/>
+          <w:lang w:val="en-GB"/>
+        </w:rPr>
+        <w:t xml:space="preserve">Minimum detectable effect is the practical significance that we talked about </w:t>
+      </w:r>
+    </w:p>
+    <w:p>
+      <w:pPr>
+        <w:rPr>
+          <w:rFonts w:eastAsiaTheme="minorEastAsia"/>
+          <w:lang w:val="en-GB"/>
+        </w:rPr>
+      </w:pPr>
+      <w:r>
+        <w:rPr>
+          <w:noProof/>
+        </w:rPr>
+        <w:lastRenderedPageBreak/>
+        <w:drawing>
+          <wp:inline distT="0" distB="0" distL="0" distR="0" wp14:anchorId="51EC5E0D" wp14:editId="2535798F">
+            <wp:extent cx="5731510" cy="3736340"/>
+            <wp:effectExtent l="0" t="0" r="2540" b="0"/>
+            <wp:docPr id="3" name="Picture 3"/>
+            <wp:cNvGraphicFramePr>
+              <a:graphicFrameLocks xmlns:a="http://schemas.openxmlformats.org/drawingml/2006/main" noChangeAspect="1"/>
+            </wp:cNvGraphicFramePr>
+            <a:graphic xmlns:a="http://schemas.openxmlformats.org/drawingml/2006/main">
+              <a:graphicData uri="http://schemas.openxmlformats.org/drawingml/2006/picture">
+                <pic:pic xmlns:pic="http://schemas.openxmlformats.org/drawingml/2006/picture">
+                  <pic:nvPicPr>
+                    <pic:cNvPr id="1" name=""/>
+                    <pic:cNvPicPr/>
+                  </pic:nvPicPr>
+                  <pic:blipFill>
+                    <a:blip r:embed="rId7"/>
+                    <a:stretch>
+                      <a:fillRect/>
+                    </a:stretch>
+                  </pic:blipFill>
+                  <pic:spPr>
+                    <a:xfrm>
+                      <a:off x="0" y="0"/>
+                      <a:ext cx="5731510" cy="3736340"/>
+                    </a:xfrm>
+                    <a:prstGeom prst="rect">
+                      <a:avLst/>
+                    </a:prstGeom>
+                  </pic:spPr>
+                </pic:pic>
+              </a:graphicData>
+            </a:graphic>
+          </wp:inline>
+        </w:drawing>
+      </w:r>
+    </w:p>
+    <w:p>
+      <w:pPr>
+        <w:rPr>
+          <w:rFonts w:eastAsiaTheme="minorEastAsia"/>
+          <w:lang w:val="en-GB"/>
+        </w:rPr>
+      </w:pPr>
+      <w:r>
+        <w:rPr>
+          <w:rFonts w:eastAsiaTheme="minorEastAsia"/>
+          <w:lang w:val="en-GB"/>
+        </w:rPr>
+        <w:t>With increase of retention probability</w:t>
+      </w:r>
+      <w:r>
+        <w:rPr>
+          <w:rFonts w:eastAsiaTheme="minorEastAsia"/>
+          <w:lang w:val="en-GB"/>
+        </w:rPr>
+        <w:t xml:space="preserve"> but still less than 50% you would need</w:t>
+      </w:r>
+      <w:r>
+        <w:rPr>
+          <w:rFonts w:eastAsiaTheme="minorEastAsia"/>
+          <w:lang w:val="en-GB"/>
+        </w:rPr>
+        <w:t xml:space="preserve"> to increase the sample size.</w:t>
+      </w:r>
+      <w:r>
+        <w:rPr>
+          <w:rFonts w:eastAsiaTheme="minorEastAsia"/>
+          <w:lang w:val="en-GB"/>
+        </w:rPr>
+        <w:t xml:space="preserve"> </w:t>
+      </w:r>
+      <w:r>
+        <w:rPr>
+          <w:rFonts w:eastAsiaTheme="minorEastAsia"/>
+          <w:lang w:val="en-GB"/>
+        </w:rPr>
+        <w:t xml:space="preserve">The standard error depends on the probability </w:t>
+      </w:r>
+      <w:proofErr w:type="gramStart"/>
+      <w:r>
+        <w:rPr>
+          <w:rFonts w:eastAsiaTheme="minorEastAsia"/>
+          <w:lang w:val="en-GB"/>
+        </w:rPr>
+        <w:t>it’s</w:t>
+      </w:r>
+      <w:proofErr w:type="gramEnd"/>
+      <w:r>
+        <w:rPr>
+          <w:rFonts w:eastAsiaTheme="minorEastAsia"/>
+          <w:lang w:val="en-GB"/>
+        </w:rPr>
+        <w:t xml:space="preserve"> proportional to </w:t>
+      </w:r>
+      <m:oMath>
+        <m:rad>
+          <m:radPr>
+            <m:degHide m:val="1"/>
+            <m:ctrlPr>
+              <w:rPr>
+                <w:rFonts w:ascii="Cambria Math" w:eastAsiaTheme="minorEastAsia" w:hAnsi="Cambria Math"/>
+                <w:i/>
+                <w:lang w:val="en-GB"/>
+              </w:rPr>
+            </m:ctrlPr>
+          </m:radPr>
+          <m:deg/>
+          <m:e>
+            <m:r>
+              <w:rPr>
+                <w:rFonts w:ascii="Cambria Math" w:eastAsiaTheme="minorEastAsia" w:hAnsi="Cambria Math"/>
+                <w:lang w:val="en-GB"/>
+              </w:rPr>
+              <m:t>p(1-p)</m:t>
+            </m:r>
+          </m:e>
+        </m:rad>
+      </m:oMath>
+      <w:r>
+        <w:rPr>
+          <w:rFonts w:eastAsiaTheme="minorEastAsia"/>
+          <w:lang w:val="en-GB"/>
+        </w:rPr>
+        <w:t xml:space="preserve"> </w:t>
+      </w:r>
+      <w:r>
+        <w:rPr>
+          <w:rFonts w:eastAsiaTheme="minorEastAsia"/>
+          <w:lang w:val="en-GB"/>
+        </w:rPr>
+        <w:t xml:space="preserve">so </w:t>
+      </w:r>
+      <w:r>
+        <w:rPr>
+          <w:rFonts w:eastAsiaTheme="minorEastAsia"/>
+          <w:lang w:val="en-GB"/>
+        </w:rPr>
+        <w:t xml:space="preserve">I will need to increase the sample size to decrease the standard error </w:t>
+      </w:r>
+    </w:p>
+    <w:p>
+      <w:pPr>
+        <w:rPr>
+          <w:rFonts w:eastAsiaTheme="minorEastAsia"/>
+          <w:lang w:val="en-GB"/>
+        </w:rPr>
+      </w:pPr>
+      <w:r>
+        <w:rPr>
+          <w:rFonts w:eastAsiaTheme="minorEastAsia"/>
+          <w:lang w:val="en-GB"/>
+        </w:rPr>
+        <w:t xml:space="preserve">If you decide to increase your practical significance </w:t>
+      </w:r>
+      <w:proofErr w:type="gramStart"/>
+      <w:r>
+        <w:rPr>
+          <w:rFonts w:eastAsiaTheme="minorEastAsia"/>
+          <w:lang w:val="en-GB"/>
+        </w:rPr>
+        <w:t xml:space="preserve">level </w:t>
+      </w:r>
+      <w:r>
+        <w:rPr>
+          <w:rFonts w:eastAsiaTheme="minorEastAsia"/>
+          <w:lang w:val="en-GB"/>
+        </w:rPr>
+        <w:t xml:space="preserve"> </w:t>
+      </w:r>
+      <w:r>
+        <w:rPr>
+          <w:rFonts w:eastAsiaTheme="minorEastAsia"/>
+          <w:lang w:val="en-GB"/>
+        </w:rPr>
+        <w:t>you</w:t>
+      </w:r>
+      <w:proofErr w:type="gramEnd"/>
+      <w:r>
+        <w:rPr>
+          <w:rFonts w:eastAsiaTheme="minorEastAsia"/>
+          <w:lang w:val="en-GB"/>
+        </w:rPr>
+        <w:t xml:space="preserve"> can decrease the sample size.</w:t>
+      </w:r>
+      <w:r>
+        <w:rPr>
+          <w:rFonts w:eastAsiaTheme="minorEastAsia"/>
+          <w:lang w:val="en-GB"/>
+        </w:rPr>
+        <w:t xml:space="preserve"> </w:t>
+      </w:r>
+      <w:r>
+        <w:rPr>
+          <w:rFonts w:eastAsiaTheme="minorEastAsia"/>
+          <w:lang w:val="en-GB"/>
+        </w:rPr>
+        <w:t xml:space="preserve">If you increase your practical significance </w:t>
+      </w:r>
+      <w:proofErr w:type="gramStart"/>
+      <w:r>
+        <w:rPr>
+          <w:rFonts w:eastAsiaTheme="minorEastAsia"/>
+          <w:lang w:val="en-GB"/>
+        </w:rPr>
+        <w:t>level</w:t>
+      </w:r>
+      <w:proofErr w:type="gramEnd"/>
+      <w:r>
+        <w:rPr>
+          <w:rFonts w:eastAsiaTheme="minorEastAsia"/>
+          <w:lang w:val="en-GB"/>
+        </w:rPr>
+        <w:t xml:space="preserve"> </w:t>
+      </w:r>
+      <w:r>
+        <w:rPr>
+          <w:rFonts w:eastAsiaTheme="minorEastAsia"/>
+          <w:lang w:val="en-GB"/>
+        </w:rPr>
+        <w:t xml:space="preserve">you look for larger change to detect. Larger changes are easier to detect so </w:t>
+      </w:r>
+      <w:r>
+        <w:rPr>
+          <w:rFonts w:eastAsiaTheme="minorEastAsia"/>
+          <w:lang w:val="en-GB"/>
+        </w:rPr>
+        <w:t xml:space="preserve">you </w:t>
+      </w:r>
+      <w:proofErr w:type="gramStart"/>
+      <w:r>
+        <w:rPr>
+          <w:rFonts w:eastAsiaTheme="minorEastAsia"/>
+          <w:lang w:val="en-GB"/>
+        </w:rPr>
+        <w:t>won’t</w:t>
+      </w:r>
+      <w:proofErr w:type="gramEnd"/>
+      <w:r>
+        <w:rPr>
+          <w:rFonts w:eastAsiaTheme="minorEastAsia"/>
+          <w:lang w:val="en-GB"/>
+        </w:rPr>
+        <w:t xml:space="preserve"> need so big sample size</w:t>
+      </w:r>
+    </w:p>
+    <w:p>
+      <w:pPr>
+        <w:rPr>
+          <w:rFonts w:eastAsiaTheme="minorEastAsia"/>
+          <w:lang w:val="en-GB"/>
+        </w:rPr>
+      </w:pPr>
+      <w:r>
+        <w:rPr>
+          <w:rFonts w:eastAsiaTheme="minorEastAsia"/>
+          <w:lang w:val="en-GB"/>
+        </w:rPr>
+        <w:t xml:space="preserve">If you would consider increase your confidence </w:t>
+      </w:r>
+      <w:proofErr w:type="gramStart"/>
+      <w:r>
+        <w:rPr>
+          <w:rFonts w:eastAsiaTheme="minorEastAsia"/>
+          <w:lang w:val="en-GB"/>
+        </w:rPr>
+        <w:t>level</w:t>
+      </w:r>
+      <w:proofErr w:type="gramEnd"/>
+      <w:r>
+        <w:rPr>
+          <w:rFonts w:eastAsiaTheme="minorEastAsia"/>
+          <w:lang w:val="en-GB"/>
+        </w:rPr>
+        <w:t xml:space="preserve"> </w:t>
+      </w:r>
+      <w:r>
+        <w:rPr>
+          <w:rFonts w:eastAsiaTheme="minorEastAsia"/>
+          <w:lang w:val="en-GB"/>
+        </w:rPr>
+        <w:t>you would need</w:t>
+      </w:r>
+      <w:r>
+        <w:rPr>
+          <w:rFonts w:eastAsiaTheme="minorEastAsia"/>
+          <w:lang w:val="en-GB"/>
+        </w:rPr>
+        <w:t xml:space="preserve"> to increase the sample size.</w:t>
+      </w:r>
+      <w:r>
+        <w:rPr>
+          <w:rFonts w:eastAsiaTheme="minorEastAsia"/>
+          <w:lang w:val="en-GB"/>
+        </w:rPr>
+        <w:t xml:space="preserve"> </w:t>
+      </w:r>
+      <w:proofErr w:type="gramStart"/>
+      <w:r>
+        <w:rPr>
+          <w:rFonts w:eastAsiaTheme="minorEastAsia"/>
+          <w:lang w:val="en-GB"/>
+        </w:rPr>
+        <w:t>You’re</w:t>
+      </w:r>
+      <w:proofErr w:type="gramEnd"/>
+      <w:r>
+        <w:rPr>
+          <w:rFonts w:eastAsiaTheme="minorEastAsia"/>
+          <w:lang w:val="en-GB"/>
+        </w:rPr>
+        <w:t xml:space="preserve"> saying that you want to be more </w:t>
+      </w:r>
+      <w:r>
+        <w:rPr>
+          <w:rFonts w:eastAsiaTheme="minorEastAsia"/>
+          <w:lang w:val="en-GB"/>
+        </w:rPr>
+        <w:t xml:space="preserve">certain that the change occurred before you reject the null. </w:t>
+      </w:r>
+      <w:r>
+        <w:rPr>
+          <w:rFonts w:eastAsiaTheme="minorEastAsia"/>
+          <w:lang w:val="en-GB"/>
+        </w:rPr>
+        <w:t xml:space="preserve">If you want to keep your sensitivity the </w:t>
+      </w:r>
+      <w:proofErr w:type="gramStart"/>
+      <w:r>
+        <w:rPr>
+          <w:rFonts w:eastAsiaTheme="minorEastAsia"/>
+          <w:lang w:val="en-GB"/>
+        </w:rPr>
+        <w:t>same</w:t>
+      </w:r>
+      <w:proofErr w:type="gramEnd"/>
+      <w:r>
+        <w:rPr>
+          <w:rFonts w:eastAsiaTheme="minorEastAsia"/>
+          <w:lang w:val="en-GB"/>
+        </w:rPr>
+        <w:t xml:space="preserve"> you would need to increase the sample size. </w:t>
+      </w:r>
+    </w:p>
+    <w:p>
+      <w:pPr>
+        <w:rPr>
+          <w:rFonts w:eastAsiaTheme="minorEastAsia"/>
+          <w:lang w:val="en-GB"/>
+        </w:rPr>
+      </w:pPr>
+      <w:r>
+        <w:rPr>
+          <w:rFonts w:eastAsiaTheme="minorEastAsia"/>
+          <w:lang w:val="en-GB"/>
+        </w:rPr>
+        <w:t xml:space="preserve">In our case we would conclude that </w:t>
+      </w:r>
+      <w:r>
+        <w:rPr>
+          <w:rFonts w:eastAsiaTheme="minorEastAsia"/>
+          <w:lang w:val="en-GB"/>
+        </w:rPr>
+        <w:t>t</w:t>
+      </w:r>
+      <w:r>
+        <w:rPr>
+          <w:rFonts w:eastAsiaTheme="minorEastAsia"/>
+          <w:lang w:val="en-GB"/>
+        </w:rPr>
+        <w:t xml:space="preserve">his is highly </w:t>
+      </w:r>
+      <w:r>
+        <w:rPr>
+          <w:rFonts w:eastAsiaTheme="minorEastAsia"/>
+          <w:lang w:val="en-GB"/>
+        </w:rPr>
+        <w:t>probable</w:t>
+      </w:r>
+      <w:r>
+        <w:rPr>
+          <w:rFonts w:eastAsiaTheme="minorEastAsia"/>
+          <w:lang w:val="en-GB"/>
+        </w:rPr>
+        <w:t xml:space="preserve"> that the change </w:t>
+      </w:r>
+      <w:proofErr w:type="gramStart"/>
+      <w:r>
+        <w:rPr>
+          <w:rFonts w:eastAsiaTheme="minorEastAsia"/>
+          <w:lang w:val="en-GB"/>
+        </w:rPr>
+        <w:t>won't</w:t>
+      </w:r>
+      <w:proofErr w:type="gramEnd"/>
+      <w:r>
+        <w:rPr>
+          <w:rFonts w:eastAsiaTheme="minorEastAsia"/>
+          <w:lang w:val="en-GB"/>
+        </w:rPr>
+        <w:t xml:space="preserve"> be bigger than 2% so we would not implement the change.</w:t>
+      </w:r>
+    </w:p>
+    <w:p>
+      <w:pPr>
+        <w:rPr>
+          <w:rFonts w:eastAsiaTheme="minorEastAsia"/>
+          <w:lang w:val="en-GB"/>
+        </w:rPr>
+      </w:pPr>
+      <w:r>
+        <w:rPr>
+          <w:rFonts w:eastAsiaTheme="minorEastAsia"/>
+          <w:lang w:val="en-GB"/>
+        </w:rPr>
+        <w:t xml:space="preserve"> </w:t>
+      </w:r>
+      <m:oMath>
+        <m:sSub>
+          <m:sSubPr>
+            <m:ctrlPr>
+              <w:rPr>
+                <w:rFonts w:ascii="Cambria Math" w:eastAsiaTheme="minorEastAsia" w:hAnsi="Cambria Math"/>
+                <w:i/>
+                <w:lang w:val="en-GB"/>
+              </w:rPr>
+            </m:ctrlPr>
+          </m:sSubPr>
+          <m:e>
+            <m:r>
+              <w:rPr>
+                <w:rFonts w:ascii="Cambria Math" w:eastAsiaTheme="minorEastAsia" w:hAnsi="Cambria Math"/>
+                <w:lang w:val="en-GB"/>
+              </w:rPr>
+              <m:t>d</m:t>
+            </m:r>
+          </m:e>
+          <m:sub>
+            <m:r>
+              <w:rPr>
+                <w:rFonts w:ascii="Cambria Math" w:eastAsiaTheme="minorEastAsia" w:hAnsi="Cambria Math"/>
+                <w:lang w:val="en-GB"/>
+              </w:rPr>
+              <m:t>min</m:t>
+            </m:r>
+          </m:sub>
+        </m:sSub>
+        <m:d>
+          <m:dPr>
+            <m:ctrlPr>
+              <w:rPr>
+                <w:rFonts w:ascii="Cambria Math" w:eastAsiaTheme="minorEastAsia" w:hAnsi="Cambria Math"/>
+                <w:i/>
+                <w:lang w:val="en-GB"/>
+              </w:rPr>
+            </m:ctrlPr>
+          </m:dPr>
+          <m:e>
+            <m:r>
+              <w:rPr>
+                <w:rFonts w:ascii="Cambria Math" w:eastAsiaTheme="minorEastAsia" w:hAnsi="Cambria Math"/>
+                <w:lang w:val="en-GB"/>
+              </w:rPr>
+              <m:t>-0.2</m:t>
+            </m:r>
+          </m:e>
+        </m:d>
+        <m:r>
+          <w:rPr>
+            <w:rFonts w:ascii="Cambria Math" w:eastAsiaTheme="minorEastAsia" w:hAnsi="Cambria Math"/>
+            <w:lang w:val="en-GB"/>
+          </w:rPr>
+          <m:t>&lt;</m:t>
+        </m:r>
+        <m:r>
+          <w:rPr>
+            <w:rFonts w:ascii="Cambria Math" w:eastAsiaTheme="minorEastAsia" w:hAnsi="Cambria Math"/>
+            <w:lang w:val="en-GB"/>
+          </w:rPr>
+          <m:t>LCI</m:t>
+        </m:r>
+        <m:d>
+          <m:dPr>
+            <m:ctrlPr>
+              <w:rPr>
+                <w:rFonts w:ascii="Cambria Math" w:eastAsiaTheme="minorEastAsia" w:hAnsi="Cambria Math"/>
+                <w:i/>
+                <w:lang w:val="en-GB"/>
+              </w:rPr>
+            </m:ctrlPr>
+          </m:dPr>
+          <m:e>
+            <m:r>
+              <w:rPr>
+                <w:rFonts w:ascii="Cambria Math" w:eastAsiaTheme="minorEastAsia" w:hAnsi="Cambria Math"/>
+                <w:lang w:val="en-GB"/>
+              </w:rPr>
+              <m:t>-0.012</m:t>
+            </m:r>
+          </m:e>
+        </m:d>
+        <m:r>
+          <w:rPr>
+            <w:rFonts w:ascii="Cambria Math" w:eastAsiaTheme="minorEastAsia" w:hAnsi="Cambria Math"/>
+            <w:lang w:val="en-GB"/>
+          </w:rPr>
+          <m:t xml:space="preserve">&lt; </m:t>
+        </m:r>
+        <m:acc>
+          <m:accPr>
+            <m:ctrlPr>
+              <w:rPr>
+                <w:rFonts w:ascii="Cambria Math" w:eastAsiaTheme="minorEastAsia" w:hAnsi="Cambria Math"/>
+                <w:i/>
+                <w:lang w:val="en-GB"/>
+              </w:rPr>
+            </m:ctrlPr>
+          </m:accPr>
+          <m:e>
+            <m:r>
+              <w:rPr>
+                <w:rFonts w:ascii="Cambria Math" w:eastAsiaTheme="minorEastAsia" w:hAnsi="Cambria Math"/>
+                <w:lang w:val="en-GB"/>
+              </w:rPr>
+              <m:t>d</m:t>
+            </m:r>
+          </m:e>
+        </m:acc>
+        <m:d>
+          <m:dPr>
+            <m:ctrlPr>
+              <w:rPr>
+                <w:rFonts w:ascii="Cambria Math" w:eastAsiaTheme="minorEastAsia" w:hAnsi="Cambria Math"/>
+                <w:i/>
+                <w:lang w:val="en-GB"/>
+              </w:rPr>
+            </m:ctrlPr>
+          </m:dPr>
+          <m:e>
+            <m:r>
+              <w:rPr>
+                <w:rFonts w:ascii="Cambria Math" w:eastAsiaTheme="minorEastAsia" w:hAnsi="Cambria Math"/>
+                <w:lang w:val="en-GB"/>
+              </w:rPr>
+              <m:t>-0.006</m:t>
+            </m:r>
+          </m:e>
+        </m:d>
+        <m:r>
+          <w:rPr>
+            <w:rFonts w:ascii="Cambria Math" w:eastAsiaTheme="minorEastAsia" w:hAnsi="Cambria Math"/>
+            <w:lang w:val="en-GB"/>
+          </w:rPr>
+          <m:t>&lt;0&lt;</m:t>
+        </m:r>
+        <m:r>
+          <w:rPr>
+            <w:rFonts w:ascii="Cambria Math" w:eastAsiaTheme="minorEastAsia" w:hAnsi="Cambria Math"/>
+            <w:lang w:val="en-GB"/>
+          </w:rPr>
+          <m:t>UCI</m:t>
+        </m:r>
+        <m:d>
+          <m:dPr>
+            <m:ctrlPr>
+              <w:rPr>
+                <w:rFonts w:ascii="Cambria Math" w:eastAsiaTheme="minorEastAsia" w:hAnsi="Cambria Math"/>
+                <w:i/>
+                <w:lang w:val="en-GB"/>
+              </w:rPr>
+            </m:ctrlPr>
+          </m:dPr>
+          <m:e>
+            <m:r>
+              <w:rPr>
+                <w:rFonts w:ascii="Cambria Math" w:eastAsiaTheme="minorEastAsia" w:hAnsi="Cambria Math"/>
+                <w:lang w:val="en-GB"/>
+              </w:rPr>
+              <m:t>0.0005</m:t>
+            </m:r>
+          </m:e>
+        </m:d>
+        <m:r>
+          <w:rPr>
+            <w:rFonts w:ascii="Cambria Math" w:eastAsiaTheme="minorEastAsia" w:hAnsi="Cambria Math"/>
+            <w:lang w:val="en-GB"/>
+          </w:rPr>
+          <m:t>&lt;</m:t>
+        </m:r>
+        <m:r>
+          <w:rPr>
+            <w:rFonts w:ascii="Cambria Math" w:eastAsiaTheme="minorEastAsia" w:hAnsi="Cambria Math"/>
+            <w:lang w:val="en-GB"/>
+          </w:rPr>
+          <m:t xml:space="preserve"> </m:t>
+        </m:r>
+        <m:sSub>
+          <m:sSubPr>
+            <m:ctrlPr>
+              <w:rPr>
+                <w:rFonts w:ascii="Cambria Math" w:eastAsiaTheme="minorEastAsia" w:hAnsi="Cambria Math"/>
+                <w:i/>
+                <w:lang w:val="en-GB"/>
+              </w:rPr>
+            </m:ctrlPr>
+          </m:sSubPr>
+          <m:e>
+            <m:r>
+              <w:rPr>
+                <w:rFonts w:ascii="Cambria Math" w:eastAsiaTheme="minorEastAsia" w:hAnsi="Cambria Math"/>
+                <w:lang w:val="en-GB"/>
+              </w:rPr>
+              <m:t>d</m:t>
+            </m:r>
+          </m:e>
+          <m:sub>
+            <m:r>
+              <w:rPr>
+                <w:rFonts w:ascii="Cambria Math" w:eastAsiaTheme="minorEastAsia" w:hAnsi="Cambria Math"/>
+                <w:lang w:val="en-GB"/>
+              </w:rPr>
+              <m:t>max</m:t>
+            </m:r>
+          </m:sub>
+        </m:sSub>
+        <m:r>
+          <w:rPr>
+            <w:rFonts w:ascii="Cambria Math" w:eastAsiaTheme="minorEastAsia" w:hAnsi="Cambria Math"/>
+            <w:lang w:val="en-GB"/>
+          </w:rPr>
+          <m:t>(0.2)</m:t>
+        </m:r>
+      </m:oMath>
+    </w:p>
+    <w:p>
+      <w:pPr>
+        <w:rPr>
+          <w:rFonts w:eastAsiaTheme="minorEastAsia"/>
+          <w:lang w:val="en-GB"/>
+        </w:rPr>
+      </w:pPr>
+      <w:r>
+        <w:rPr>
+          <w:rFonts w:eastAsiaTheme="minorEastAsia"/>
+          <w:lang w:val="en-GB"/>
+        </w:rPr>
+        <w:t xml:space="preserve">This case is called neutral. </w:t>
+      </w:r>
+      <w:r>
+        <w:rPr>
+          <w:rFonts w:eastAsiaTheme="minorEastAsia"/>
+          <w:lang w:val="en-GB"/>
+        </w:rPr>
+        <w:t xml:space="preserve">You are confident that the result is </w:t>
+      </w:r>
+      <w:proofErr w:type="gramStart"/>
+      <w:r>
+        <w:rPr>
+          <w:rFonts w:eastAsiaTheme="minorEastAsia"/>
+          <w:lang w:val="en-GB"/>
+        </w:rPr>
+        <w:t>not different than</w:t>
+      </w:r>
+      <w:proofErr w:type="gramEnd"/>
+      <w:r>
+        <w:rPr>
+          <w:rFonts w:eastAsiaTheme="minorEastAsia"/>
+          <w:lang w:val="en-GB"/>
+        </w:rPr>
+        <w:t xml:space="preserve"> 0 since the confidence interval contains 0</w:t>
+      </w:r>
+      <w:r>
+        <w:rPr>
+          <w:rFonts w:eastAsiaTheme="minorEastAsia"/>
+          <w:lang w:val="en-GB"/>
+        </w:rPr>
+        <w:t xml:space="preserve"> and you are confident that there is no practically significant change. </w:t>
+      </w:r>
+      <w:r>
+        <w:rPr>
+          <w:noProof/>
+        </w:rPr>
+        <w:drawing>
+          <wp:inline distT="0" distB="0" distL="0" distR="0" wp14:anchorId="72C398A0" wp14:editId="15426E73">
+            <wp:extent cx="3322320" cy="1845201"/>
+            <wp:effectExtent l="0" t="0" r="0" b="3175"/>
+            <wp:docPr id="4" name="Picture 4"/>
+            <wp:cNvGraphicFramePr>
+              <a:graphicFrameLocks xmlns:a="http://schemas.openxmlformats.org/drawingml/2006/main" noChangeAspect="1"/>
+            </wp:cNvGraphicFramePr>
+            <a:graphic xmlns:a="http://schemas.openxmlformats.org/drawingml/2006/main">
+              <a:graphicData uri="http://schemas.openxmlformats.org/drawingml/2006/picture">
+                <pic:pic xmlns:pic="http://schemas.openxmlformats.org/drawingml/2006/picture">
+                  <pic:nvPicPr>
+                    <pic:cNvPr id="1" name=""/>
+                    <pic:cNvPicPr/>
+                  </pic:nvPicPr>
+                  <pic:blipFill>
+                    <a:blip r:embed="rId8"/>
+                    <a:stretch>
+                      <a:fillRect/>
+                    </a:stretch>
+                  </pic:blipFill>
+                  <pic:spPr>
+                    <a:xfrm>
+                      <a:off x="0" y="0"/>
+                      <a:ext cx="3328000" cy="1848356"/>
+                    </a:xfrm>
+                    <a:prstGeom prst="rect">
+                      <a:avLst/>
+                    </a:prstGeom>
+                  </pic:spPr>
+                </pic:pic>
+              </a:graphicData>
+            </a:graphic>
+          </wp:inline>
+        </w:drawing>
       </w:r>
     </w:p>
     <w:sectPr>
@@ -2438,7 +4565,6 @@
     <w:basedOn w:val="Normal"/>
     <w:link w:val="HTMLPreformattedChar"/>
     <w:uiPriority w:val="99"/>
-    <w:semiHidden/>
     <w:unhideWhenUsed/>
     <w:rsid w:val="00CC0AA8"/>
     <w:pPr>
@@ -2474,7 +4600,6 @@
     <w:basedOn w:val="DefaultParagraphFont"/>
     <w:link w:val="HTMLPreformatted"/>
     <w:uiPriority w:val="99"/>
-    <w:semiHidden/>
     <w:rsid w:val="00CC0AA8"/>
     <w:rPr>
       <w:rFonts w:ascii="Courier New" w:eastAsia="Times New Roman" w:hAnsi="Courier New" w:cs="Courier New"/>

</xml_diff>